<commit_message>
ej 3 e informe arreglado
</commit_message>
<xml_diff>
--- a/tp1/INFORME TP1.docx
+++ b/tp1/INFORME TP1.docx
@@ -245,6 +245,9 @@
     </w:p>
     <w:p>
       <w:r>
+        <w:rPr>
+          <w:noProof/>
+        </w:rPr>
         <w:lastRenderedPageBreak/>
         <w:drawing>
           <wp:inline distT="0" distB="0" distL="0" distR="0" wp14:anchorId="2B25A61D" wp14:editId="79140743">
@@ -285,6 +288,9 @@
     </w:p>
     <w:p>
       <w:r>
+        <w:rPr>
+          <w:noProof/>
+        </w:rPr>
         <w:drawing>
           <wp:inline distT="0" distB="0" distL="0" distR="0" wp14:anchorId="41CB1736" wp14:editId="516FEE1E">
             <wp:extent cx="5400040" cy="1399540"/>
@@ -324,6 +330,9 @@
     </w:p>
     <w:p>
       <w:r>
+        <w:rPr>
+          <w:noProof/>
+        </w:rPr>
         <w:drawing>
           <wp:inline distT="0" distB="0" distL="0" distR="0" wp14:anchorId="136F4E19" wp14:editId="2C7414B8">
             <wp:extent cx="5400040" cy="387350"/>
@@ -349,6 +358,59 @@
                     <a:xfrm>
                       <a:off x="0" y="0"/>
                       <a:ext cx="5400040" cy="387350"/>
+                    </a:xfrm>
+                    <a:prstGeom prst="rect">
+                      <a:avLst/>
+                    </a:prstGeom>
+                  </pic:spPr>
+                </pic:pic>
+              </a:graphicData>
+            </a:graphic>
+          </wp:inline>
+        </w:drawing>
+      </w:r>
+    </w:p>
+    <w:p>
+      <w:pPr>
+        <w:pStyle w:val="Subttulo"/>
+      </w:pPr>
+      <w:r>
+        <w:t>Ejercicio 3</w:t>
+      </w:r>
+    </w:p>
+    <w:p>
+      <w:r>
+        <w:t>Resultados obtenidos:</w:t>
+      </w:r>
+    </w:p>
+    <w:p>
+      <w:r>
+        <w:lastRenderedPageBreak/>
+        <w:drawing>
+          <wp:inline distT="0" distB="0" distL="0" distR="0" wp14:anchorId="72858517" wp14:editId="2CBE9C6F">
+            <wp:extent cx="5400040" cy="2880995"/>
+            <wp:effectExtent l="0" t="0" r="0" b="0"/>
+            <wp:docPr id="1493713538" name="Imagen 1" descr="Texto&#10;&#10;Descripción generada automáticamente"/>
+            <wp:cNvGraphicFramePr>
+              <a:graphicFrameLocks xmlns:a="http://schemas.openxmlformats.org/drawingml/2006/main" noChangeAspect="1"/>
+            </wp:cNvGraphicFramePr>
+            <a:graphic xmlns:a="http://schemas.openxmlformats.org/drawingml/2006/main">
+              <a:graphicData uri="http://schemas.openxmlformats.org/drawingml/2006/picture">
+                <pic:pic xmlns:pic="http://schemas.openxmlformats.org/drawingml/2006/picture">
+                  <pic:nvPicPr>
+                    <pic:cNvPr id="1493713538" name="Imagen 1" descr="Texto&#10;&#10;Descripción generada automáticamente"/>
+                    <pic:cNvPicPr/>
+                  </pic:nvPicPr>
+                  <pic:blipFill>
+                    <a:blip r:embed="rId9"/>
+                    <a:stretch>
+                      <a:fillRect/>
+                    </a:stretch>
+                  </pic:blipFill>
+                  <pic:spPr>
+                    <a:xfrm>
+                      <a:off x="0" y="0"/>
+                      <a:ext cx="5400040" cy="2880995"/>
                     </a:xfrm>
                     <a:prstGeom prst="rect">
                       <a:avLst/>

</xml_diff>